<commit_message>
Added "Suggestions?" menu item
</commit_message>
<xml_diff>
--- a/public/word-versions/changes-in-risk.docx
+++ b/public/word-versions/changes-in-risk.docx
@@ -39,7 +39,7 @@
         <w:t xml:space="preserve"> </w:t>
       </w:r>
       <w:r>
-        <w:t xml:space="preserve">Lesson</w:t>
+        <w:t xml:space="preserve">Activity</w:t>
       </w:r>
     </w:p>
     <w:p>
@@ -82,7 +82,7 @@
         <w:pStyle w:val="FirstParagraph"/>
       </w:pPr>
       <w:r>
-        <w:t xml:space="preserve">Version 0.2, 2019-05-28, Daniel Kaplan,</w:t>
+        <w:t xml:space="preserve">Version 0.2, 2019-05-29, Daniel Kaplan,</w:t>
       </w:r>
       <w:r>
         <w:t xml:space="preserve"> </w:t>

</xml_diff>